<commit_message>
modified:   README.md 	modified:   app/db/utils.py 	modified:   app/routes.py 	modified:   app/static/certificates/images/certificate_completed.png 	modified:   app/static/certificates/pdf/certificate_completed.pdf 	modified:   app/static/certificates/word/certificate_completed.docx 	new file:   app/static/fonts/OpenSans.ttf 	modified:   app/templates/certificate.html 	modified:   logs/app.log 	modified:   run.py 	new file:   sample_certificate.png
</commit_message>
<xml_diff>
--- a/app/static/certificates/word/certificate_completed.docx
+++ b/app/static/certificates/word/certificate_completed.docx
@@ -17,7 +17,7 @@
     </w:p>
     <w:p>
       <w:r>
-        <w:t>Дата проведения: Дата: 22 августа 2021 года</w:t>
+        <w:t>Дата проведения: Дата: 08 августа 2024 года</w:t>
       </w:r>
     </w:p>
     <w:p>
@@ -33,6 +33,42 @@
     <w:p>
       <w:r>
         <w:t>Методист: Егорова К. П., Главный методист</w:t>
+      </w:r>
+    </w:p>
+    <w:p>
+      <w:r>
+        <w:drawing>
+          <wp:inline xmlns:a="http://schemas.openxmlformats.org/drawingml/2006/main" xmlns:pic="http://schemas.openxmlformats.org/drawingml/2006/picture">
+            <wp:extent cx="400" cy="200"/>
+            <wp:docPr id="1" name="Picture 1"/>
+            <wp:cNvGraphicFramePr>
+              <a:graphicFrameLocks noChangeAspect="1"/>
+            </wp:cNvGraphicFramePr>
+            <a:graphic>
+              <a:graphicData uri="http://schemas.openxmlformats.org/drawingml/2006/picture">
+                <pic:pic>
+                  <pic:nvPicPr>
+                    <pic:cNvPr id="0" name="certificate_completed.png"/>
+                    <pic:cNvPicPr/>
+                  </pic:nvPicPr>
+                  <pic:blipFill>
+                    <a:blip r:embed="rId9"/>
+                    <a:stretch>
+                      <a:fillRect/>
+                    </a:stretch>
+                  </pic:blipFill>
+                  <pic:spPr>
+                    <a:xfrm>
+                      <a:off x="0" y="0"/>
+                      <a:ext cx="400" cy="200"/>
+                    </a:xfrm>
+                    <a:prstGeom prst="rect"/>
+                  </pic:spPr>
+                </pic:pic>
+              </a:graphicData>
+            </a:graphic>
+          </wp:inline>
+        </w:drawing>
       </w:r>
     </w:p>
     <w:sectPr>

</xml_diff>